<commit_message>
added loop output to include sensitivity code (in NPVpreTrain as an example)
</commit_message>
<xml_diff>
--- a/Logistic_Regression_Activity/IA2.docx
+++ b/Logistic_Regression_Activity/IA2.docx
@@ -271,21 +271,7 @@
         <w:rPr>
           <w:rFonts w:eastAsia="Times New Roman" w:cs="Times New Roman"/>
         </w:rPr>
-        <w:t xml:space="preserve"> will not be graded, but will help the instructor give you </w:t>
-      </w:r>
-      <w:proofErr w:type="gramStart"/>
-      <w:r>
-        <w:rPr>
-          <w:rFonts w:eastAsia="Times New Roman" w:cs="Times New Roman"/>
-        </w:rPr>
-        <w:t>feedback, if</w:t>
-      </w:r>
-      <w:proofErr w:type="gramEnd"/>
-      <w:r>
-        <w:rPr>
-          <w:rFonts w:eastAsia="Times New Roman" w:cs="Times New Roman"/>
-        </w:rPr>
-        <w:t xml:space="preserve"> your model differs substantially from the solutions.</w:t>
+        <w:t xml:space="preserve"> will not be graded, but will help the instructor give you feedback, if your model differs substantially from the solutions.</w:t>
       </w:r>
     </w:p>
     <w:p>
@@ -543,6 +529,7 @@
       </w:pPr>
       <w:r>
         <w:rPr>
+          <w:noProof/>
           <w:color w:val="2E74B5" w:themeColor="accent1" w:themeShade="BF"/>
         </w:rPr>
         <w:drawing>
@@ -754,179 +741,117 @@
           <w:sz w:val="16"/>
           <w:szCs w:val="16"/>
         </w:rPr>
-        <w:t>#</w:t>
-      </w:r>
-      <w:proofErr w:type="gramStart"/>
-      <w:r>
+        <w:t>#libraries and data</w:t>
+      </w:r>
+    </w:p>
+    <w:p>
+      <w:pPr>
+        <w:pStyle w:val="ListParagraph"/>
+        <w:ind w:left="1080"/>
+        <w:rPr>
+          <w:rFonts w:ascii="Courier New" w:hAnsi="Courier New" w:cs="Courier New"/>
+          <w:sz w:val="16"/>
+          <w:szCs w:val="16"/>
+        </w:rPr>
+      </w:pPr>
+      <w:r>
+        <w:rPr>
+          <w:rFonts w:ascii="Courier New" w:hAnsi="Courier New" w:cs="Courier New"/>
+          <w:sz w:val="16"/>
+          <w:szCs w:val="16"/>
+        </w:rPr>
+        <w:t>library(tidyverse)</w:t>
+      </w:r>
+    </w:p>
+    <w:p>
+      <w:pPr>
+        <w:pStyle w:val="ListParagraph"/>
+        <w:ind w:left="1080"/>
+        <w:rPr>
+          <w:rFonts w:ascii="Courier New" w:hAnsi="Courier New" w:cs="Courier New"/>
+          <w:sz w:val="16"/>
+          <w:szCs w:val="16"/>
+        </w:rPr>
+      </w:pPr>
+      <w:r>
+        <w:rPr>
+          <w:rFonts w:ascii="Courier New" w:hAnsi="Courier New" w:cs="Courier New"/>
+          <w:sz w:val="16"/>
+          <w:szCs w:val="16"/>
+        </w:rPr>
+        <w:t>library(ROCR)</w:t>
+      </w:r>
+    </w:p>
+    <w:p>
+      <w:pPr>
+        <w:pStyle w:val="ListParagraph"/>
+        <w:ind w:left="1080"/>
+        <w:rPr>
+          <w:rFonts w:ascii="Courier New" w:hAnsi="Courier New" w:cs="Courier New"/>
+          <w:sz w:val="16"/>
+          <w:szCs w:val="16"/>
+        </w:rPr>
+      </w:pPr>
+      <w:r>
+        <w:rPr>
+          <w:rFonts w:ascii="Courier New" w:hAnsi="Courier New" w:cs="Courier New"/>
+          <w:sz w:val="16"/>
+          <w:szCs w:val="16"/>
+        </w:rPr>
+        <w:t>Beer &lt;- read_csv("beer.csv", show_col_types = FALSE)</w:t>
+      </w:r>
+    </w:p>
+    <w:p>
+      <w:pPr>
+        <w:pStyle w:val="ListParagraph"/>
+        <w:ind w:left="1080"/>
         <w:rPr>
           <w:rFonts w:ascii="Courier New" w:hAnsi="Courier New" w:cs="Courier New"/>
           <w:color w:val="538135" w:themeColor="accent6" w:themeShade="BF"/>
           <w:sz w:val="16"/>
           <w:szCs w:val="16"/>
         </w:rPr>
-        <w:t>libraries</w:t>
-      </w:r>
-      <w:proofErr w:type="gramEnd"/>
-      <w:r>
+      </w:pPr>
+    </w:p>
+    <w:p>
+      <w:pPr>
+        <w:pStyle w:val="ListParagraph"/>
+        <w:ind w:left="1080"/>
         <w:rPr>
           <w:rFonts w:ascii="Courier New" w:hAnsi="Courier New" w:cs="Courier New"/>
           <w:color w:val="538135" w:themeColor="accent6" w:themeShade="BF"/>
           <w:sz w:val="16"/>
           <w:szCs w:val="16"/>
         </w:rPr>
-        <w:t xml:space="preserve"> and data</w:t>
-      </w:r>
-    </w:p>
-    <w:p>
-      <w:pPr>
-        <w:pStyle w:val="ListParagraph"/>
-        <w:ind w:left="1080"/>
-        <w:rPr>
-          <w:rFonts w:ascii="Courier New" w:hAnsi="Courier New" w:cs="Courier New"/>
-          <w:sz w:val="16"/>
-          <w:szCs w:val="16"/>
-        </w:rPr>
-      </w:pPr>
-      <w:r>
-        <w:rPr>
-          <w:rFonts w:ascii="Courier New" w:hAnsi="Courier New" w:cs="Courier New"/>
-          <w:sz w:val="16"/>
-          <w:szCs w:val="16"/>
-        </w:rPr>
-        <w:t>library(</w:t>
-      </w:r>
-      <w:proofErr w:type="spellStart"/>
-      <w:r>
-        <w:rPr>
-          <w:rFonts w:ascii="Courier New" w:hAnsi="Courier New" w:cs="Courier New"/>
-          <w:sz w:val="16"/>
-          <w:szCs w:val="16"/>
-        </w:rPr>
-        <w:t>tidyverse</w:t>
-      </w:r>
-      <w:proofErr w:type="spellEnd"/>
-      <w:r>
-        <w:rPr>
-          <w:rFonts w:ascii="Courier New" w:hAnsi="Courier New" w:cs="Courier New"/>
-          <w:sz w:val="16"/>
-          <w:szCs w:val="16"/>
-        </w:rPr>
-        <w:t>)</w:t>
-      </w:r>
-    </w:p>
-    <w:p>
-      <w:pPr>
-        <w:pStyle w:val="ListParagraph"/>
-        <w:ind w:left="1080"/>
-        <w:rPr>
-          <w:rFonts w:ascii="Courier New" w:hAnsi="Courier New" w:cs="Courier New"/>
-          <w:sz w:val="16"/>
-          <w:szCs w:val="16"/>
-        </w:rPr>
-      </w:pPr>
-      <w:proofErr w:type="gramStart"/>
-      <w:r>
-        <w:rPr>
-          <w:rFonts w:ascii="Courier New" w:hAnsi="Courier New" w:cs="Courier New"/>
-          <w:sz w:val="16"/>
-          <w:szCs w:val="16"/>
-        </w:rPr>
-        <w:t>library(</w:t>
-      </w:r>
-      <w:proofErr w:type="gramEnd"/>
-      <w:r>
-        <w:rPr>
-          <w:rFonts w:ascii="Courier New" w:hAnsi="Courier New" w:cs="Courier New"/>
-          <w:sz w:val="16"/>
-          <w:szCs w:val="16"/>
-        </w:rPr>
-        <w:t>ROCR)</w:t>
-      </w:r>
-    </w:p>
-    <w:p>
-      <w:pPr>
-        <w:pStyle w:val="ListParagraph"/>
-        <w:ind w:left="1080"/>
-        <w:rPr>
-          <w:rFonts w:ascii="Courier New" w:hAnsi="Courier New" w:cs="Courier New"/>
-          <w:sz w:val="16"/>
-          <w:szCs w:val="16"/>
-        </w:rPr>
-      </w:pPr>
-      <w:r>
-        <w:rPr>
-          <w:rFonts w:ascii="Courier New" w:hAnsi="Courier New" w:cs="Courier New"/>
-          <w:sz w:val="16"/>
-          <w:szCs w:val="16"/>
-        </w:rPr>
-        <w:t xml:space="preserve">Beer &lt;- </w:t>
-      </w:r>
-      <w:proofErr w:type="spellStart"/>
-      <w:r>
-        <w:rPr>
-          <w:rFonts w:ascii="Courier New" w:hAnsi="Courier New" w:cs="Courier New"/>
-          <w:sz w:val="16"/>
-          <w:szCs w:val="16"/>
-        </w:rPr>
-        <w:t>read_</w:t>
-      </w:r>
-      <w:proofErr w:type="gramStart"/>
-      <w:r>
-        <w:rPr>
-          <w:rFonts w:ascii="Courier New" w:hAnsi="Courier New" w:cs="Courier New"/>
-          <w:sz w:val="16"/>
-          <w:szCs w:val="16"/>
-        </w:rPr>
-        <w:t>csv</w:t>
-      </w:r>
-      <w:proofErr w:type="spellEnd"/>
-      <w:r>
-        <w:rPr>
-          <w:rFonts w:ascii="Courier New" w:hAnsi="Courier New" w:cs="Courier New"/>
-          <w:sz w:val="16"/>
-          <w:szCs w:val="16"/>
-        </w:rPr>
-        <w:t>(</w:t>
-      </w:r>
-      <w:proofErr w:type="gramEnd"/>
-      <w:r>
-        <w:rPr>
-          <w:rFonts w:ascii="Courier New" w:hAnsi="Courier New" w:cs="Courier New"/>
-          <w:sz w:val="16"/>
-          <w:szCs w:val="16"/>
-        </w:rPr>
-        <w:t xml:space="preserve">"beer.csv", </w:t>
-      </w:r>
-      <w:proofErr w:type="spellStart"/>
-      <w:r>
-        <w:rPr>
-          <w:rFonts w:ascii="Courier New" w:hAnsi="Courier New" w:cs="Courier New"/>
-          <w:sz w:val="16"/>
-          <w:szCs w:val="16"/>
-        </w:rPr>
-        <w:t>show_col_types</w:t>
-      </w:r>
-      <w:proofErr w:type="spellEnd"/>
-      <w:r>
-        <w:rPr>
-          <w:rFonts w:ascii="Courier New" w:hAnsi="Courier New" w:cs="Courier New"/>
-          <w:sz w:val="16"/>
-          <w:szCs w:val="16"/>
-        </w:rPr>
-        <w:t xml:space="preserve"> = FALSE)</w:t>
-      </w:r>
-    </w:p>
-    <w:p>
-      <w:pPr>
-        <w:pStyle w:val="ListParagraph"/>
-        <w:ind w:left="1080"/>
+      </w:pPr>
+      <w:r>
         <w:rPr>
           <w:rFonts w:ascii="Courier New" w:hAnsi="Courier New" w:cs="Courier New"/>
           <w:color w:val="538135" w:themeColor="accent6" w:themeShade="BF"/>
           <w:sz w:val="16"/>
           <w:szCs w:val="16"/>
         </w:rPr>
-      </w:pPr>
+        <w:t>#In order to be able to run the Logistic Regression model, we need to translate the preference into a binary variable, we will code the Preference as Light =1 and Regular = 0.</w:t>
+      </w:r>
+    </w:p>
+    <w:p>
+      <w:pPr>
+        <w:pStyle w:val="ListParagraph"/>
+        <w:ind w:left="1080"/>
+        <w:rPr>
+          <w:rFonts w:ascii="Courier New" w:hAnsi="Courier New" w:cs="Courier New"/>
+          <w:sz w:val="16"/>
+          <w:szCs w:val="16"/>
+        </w:rPr>
+      </w:pPr>
+      <w:r>
+        <w:rPr>
+          <w:rFonts w:ascii="Courier New" w:hAnsi="Courier New" w:cs="Courier New"/>
+          <w:sz w:val="16"/>
+          <w:szCs w:val="16"/>
+        </w:rPr>
+        <w:t>Beer&lt;-Beer %&gt;% mutate(Preference=as.factor(ifelse(Preference=="Light",1,0)))</w:t>
+      </w:r>
     </w:p>
     <w:p>
       <w:pPr>
@@ -939,16 +864,18 @@
           <w:szCs w:val="16"/>
         </w:rPr>
       </w:pPr>
-      <w:r>
+    </w:p>
+    <w:p>
+      <w:pPr>
+        <w:pStyle w:val="ListParagraph"/>
+        <w:ind w:left="1080"/>
         <w:rPr>
           <w:rFonts w:ascii="Courier New" w:hAnsi="Courier New" w:cs="Courier New"/>
           <w:color w:val="538135" w:themeColor="accent6" w:themeShade="BF"/>
           <w:sz w:val="16"/>
           <w:szCs w:val="16"/>
         </w:rPr>
-        <w:t>#</w:t>
-      </w:r>
-      <w:proofErr w:type="gramStart"/>
+      </w:pPr>
       <w:r>
         <w:rPr>
           <w:rFonts w:ascii="Courier New" w:hAnsi="Courier New" w:cs="Courier New"/>
@@ -956,91 +883,39 @@
           <w:sz w:val="16"/>
           <w:szCs w:val="16"/>
         </w:rPr>
-        <w:t>In order to</w:t>
-      </w:r>
-      <w:proofErr w:type="gramEnd"/>
-      <w:r>
+        <w:t>#Add a counter so we can recycle our splitting code</w:t>
+      </w:r>
+    </w:p>
+    <w:p>
+      <w:pPr>
+        <w:pStyle w:val="ListParagraph"/>
+        <w:ind w:left="1080"/>
+        <w:rPr>
+          <w:rFonts w:ascii="Courier New" w:hAnsi="Courier New" w:cs="Courier New"/>
+          <w:sz w:val="16"/>
+          <w:szCs w:val="16"/>
+        </w:rPr>
+      </w:pPr>
+      <w:r>
+        <w:rPr>
+          <w:rFonts w:ascii="Courier New" w:hAnsi="Courier New" w:cs="Courier New"/>
+          <w:sz w:val="16"/>
+          <w:szCs w:val="16"/>
+        </w:rPr>
+        <w:t>Beer&lt;-Beer %&gt;% mutate(ObsNum=seq(1:100))</w:t>
+      </w:r>
+    </w:p>
+    <w:p>
+      <w:pPr>
+        <w:pStyle w:val="ListParagraph"/>
+        <w:ind w:left="1080"/>
         <w:rPr>
           <w:rFonts w:ascii="Courier New" w:hAnsi="Courier New" w:cs="Courier New"/>
           <w:color w:val="538135" w:themeColor="accent6" w:themeShade="BF"/>
           <w:sz w:val="16"/>
           <w:szCs w:val="16"/>
         </w:rPr>
-        <w:t xml:space="preserve"> be able to run the Logistic Regression model, we need to translate the preference into a binary variable, we will code the Preference as Light =1 and Regular = 0.</w:t>
-      </w:r>
-    </w:p>
-    <w:p>
-      <w:pPr>
-        <w:pStyle w:val="ListParagraph"/>
-        <w:ind w:left="1080"/>
-        <w:rPr>
-          <w:rFonts w:ascii="Courier New" w:hAnsi="Courier New" w:cs="Courier New"/>
-          <w:sz w:val="16"/>
-          <w:szCs w:val="16"/>
-        </w:rPr>
-      </w:pPr>
-      <w:r>
-        <w:rPr>
-          <w:rFonts w:ascii="Courier New" w:hAnsi="Courier New" w:cs="Courier New"/>
-          <w:sz w:val="16"/>
-          <w:szCs w:val="16"/>
-        </w:rPr>
-        <w:t xml:space="preserve">Beer&lt;-Beer %&gt;% </w:t>
-      </w:r>
-      <w:proofErr w:type="gramStart"/>
-      <w:r>
-        <w:rPr>
-          <w:rFonts w:ascii="Courier New" w:hAnsi="Courier New" w:cs="Courier New"/>
-          <w:sz w:val="16"/>
-          <w:szCs w:val="16"/>
-        </w:rPr>
-        <w:t>mutate(</w:t>
-      </w:r>
-      <w:proofErr w:type="gramEnd"/>
-      <w:r>
-        <w:rPr>
-          <w:rFonts w:ascii="Courier New" w:hAnsi="Courier New" w:cs="Courier New"/>
-          <w:sz w:val="16"/>
-          <w:szCs w:val="16"/>
-        </w:rPr>
-        <w:t>Preference=</w:t>
-      </w:r>
-      <w:proofErr w:type="spellStart"/>
-      <w:r>
-        <w:rPr>
-          <w:rFonts w:ascii="Courier New" w:hAnsi="Courier New" w:cs="Courier New"/>
-          <w:sz w:val="16"/>
-          <w:szCs w:val="16"/>
-        </w:rPr>
-        <w:t>as.factor</w:t>
-      </w:r>
-      <w:proofErr w:type="spellEnd"/>
-      <w:r>
-        <w:rPr>
-          <w:rFonts w:ascii="Courier New" w:hAnsi="Courier New" w:cs="Courier New"/>
-          <w:sz w:val="16"/>
-          <w:szCs w:val="16"/>
-        </w:rPr>
-        <w:t>(</w:t>
-      </w:r>
-      <w:proofErr w:type="spellStart"/>
-      <w:r>
-        <w:rPr>
-          <w:rFonts w:ascii="Courier New" w:hAnsi="Courier New" w:cs="Courier New"/>
-          <w:sz w:val="16"/>
-          <w:szCs w:val="16"/>
-        </w:rPr>
-        <w:t>ifelse</w:t>
-      </w:r>
-      <w:proofErr w:type="spellEnd"/>
-      <w:r>
-        <w:rPr>
-          <w:rFonts w:ascii="Courier New" w:hAnsi="Courier New" w:cs="Courier New"/>
-          <w:sz w:val="16"/>
-          <w:szCs w:val="16"/>
-        </w:rPr>
-        <w:t>(Preference=="Light",1,0)))</w:t>
-      </w:r>
+      </w:pPr>
     </w:p>
     <w:p>
       <w:pPr>
@@ -1053,74 +928,65 @@
           <w:szCs w:val="16"/>
         </w:rPr>
       </w:pPr>
-    </w:p>
-    <w:p>
-      <w:pPr>
-        <w:pStyle w:val="ListParagraph"/>
-        <w:ind w:left="1080"/>
+      <w:r>
         <w:rPr>
           <w:rFonts w:ascii="Courier New" w:hAnsi="Courier New" w:cs="Courier New"/>
           <w:color w:val="538135" w:themeColor="accent6" w:themeShade="BF"/>
           <w:sz w:val="16"/>
           <w:szCs w:val="16"/>
         </w:rPr>
-      </w:pPr>
-      <w:r>
+        <w:t>#split up the data</w:t>
+      </w:r>
+    </w:p>
+    <w:p>
+      <w:pPr>
+        <w:pStyle w:val="ListParagraph"/>
+        <w:ind w:left="1080"/>
+        <w:rPr>
+          <w:rFonts w:ascii="Courier New" w:hAnsi="Courier New" w:cs="Courier New"/>
+          <w:sz w:val="16"/>
+          <w:szCs w:val="16"/>
+        </w:rPr>
+      </w:pPr>
+      <w:r>
+        <w:rPr>
+          <w:rFonts w:ascii="Courier New" w:hAnsi="Courier New" w:cs="Courier New"/>
+          <w:sz w:val="16"/>
+          <w:szCs w:val="16"/>
+        </w:rPr>
+        <w:t xml:space="preserve">Train &lt;- Beer %&gt;% sample_frac(0.7) </w:t>
+      </w:r>
+    </w:p>
+    <w:p>
+      <w:pPr>
+        <w:pStyle w:val="ListParagraph"/>
+        <w:ind w:left="1080"/>
+        <w:rPr>
+          <w:rFonts w:ascii="Courier New" w:hAnsi="Courier New" w:cs="Courier New"/>
+          <w:sz w:val="16"/>
+          <w:szCs w:val="16"/>
+        </w:rPr>
+      </w:pPr>
+      <w:r>
+        <w:rPr>
+          <w:rFonts w:ascii="Courier New" w:hAnsi="Courier New" w:cs="Courier New"/>
+          <w:sz w:val="16"/>
+          <w:szCs w:val="16"/>
+        </w:rPr>
+        <w:t>Validation &lt;- Beer %&gt;% anti_join(Train, by="ObsNum")</w:t>
+      </w:r>
+    </w:p>
+    <w:p>
+      <w:pPr>
+        <w:pStyle w:val="ListParagraph"/>
+        <w:ind w:left="1080"/>
         <w:rPr>
           <w:rFonts w:ascii="Courier New" w:hAnsi="Courier New" w:cs="Courier New"/>
           <w:color w:val="538135" w:themeColor="accent6" w:themeShade="BF"/>
           <w:sz w:val="16"/>
           <w:szCs w:val="16"/>
         </w:rPr>
-        <w:t>#Add a counter so we can recycle our splitting code</w:t>
-      </w:r>
-    </w:p>
-    <w:p>
-      <w:pPr>
-        <w:pStyle w:val="ListParagraph"/>
-        <w:ind w:left="1080"/>
-        <w:rPr>
-          <w:rFonts w:ascii="Courier New" w:hAnsi="Courier New" w:cs="Courier New"/>
-          <w:sz w:val="16"/>
-          <w:szCs w:val="16"/>
-        </w:rPr>
-      </w:pPr>
-      <w:r>
-        <w:rPr>
-          <w:rFonts w:ascii="Courier New" w:hAnsi="Courier New" w:cs="Courier New"/>
-          <w:sz w:val="16"/>
-          <w:szCs w:val="16"/>
-        </w:rPr>
-        <w:t xml:space="preserve">Beer&lt;-Beer %&gt;% </w:t>
-      </w:r>
-      <w:proofErr w:type="gramStart"/>
-      <w:r>
-        <w:rPr>
-          <w:rFonts w:ascii="Courier New" w:hAnsi="Courier New" w:cs="Courier New"/>
-          <w:sz w:val="16"/>
-          <w:szCs w:val="16"/>
-        </w:rPr>
-        <w:t>mutate(</w:t>
-      </w:r>
-      <w:proofErr w:type="spellStart"/>
-      <w:proofErr w:type="gramEnd"/>
-      <w:r>
-        <w:rPr>
-          <w:rFonts w:ascii="Courier New" w:hAnsi="Courier New" w:cs="Courier New"/>
-          <w:sz w:val="16"/>
-          <w:szCs w:val="16"/>
-        </w:rPr>
-        <w:t>ObsNum</w:t>
-      </w:r>
-      <w:proofErr w:type="spellEnd"/>
-      <w:r>
-        <w:rPr>
-          <w:rFonts w:ascii="Courier New" w:hAnsi="Courier New" w:cs="Courier New"/>
-          <w:sz w:val="16"/>
-          <w:szCs w:val="16"/>
-        </w:rPr>
-        <w:t>=seq(1:100))</w:t>
-      </w:r>
+      </w:pPr>
     </w:p>
     <w:p>
       <w:pPr>
@@ -1133,38 +999,115 @@
           <w:szCs w:val="16"/>
         </w:rPr>
       </w:pPr>
-    </w:p>
-    <w:p>
-      <w:pPr>
-        <w:pStyle w:val="ListParagraph"/>
-        <w:ind w:left="1080"/>
+      <w:r>
         <w:rPr>
           <w:rFonts w:ascii="Courier New" w:hAnsi="Courier New" w:cs="Courier New"/>
           <w:color w:val="538135" w:themeColor="accent6" w:themeShade="BF"/>
           <w:sz w:val="16"/>
           <w:szCs w:val="16"/>
         </w:rPr>
-      </w:pPr>
-      <w:r>
+        <w:t>#Now we will run our logistic regression model, and create the predictions:</w:t>
+      </w:r>
+    </w:p>
+    <w:p>
+      <w:pPr>
+        <w:pStyle w:val="ListParagraph"/>
+        <w:ind w:left="1080"/>
+        <w:rPr>
+          <w:rFonts w:ascii="Courier New" w:hAnsi="Courier New" w:cs="Courier New"/>
+          <w:sz w:val="16"/>
+          <w:szCs w:val="16"/>
+        </w:rPr>
+      </w:pPr>
+      <w:r>
+        <w:rPr>
+          <w:rFonts w:ascii="Courier New" w:hAnsi="Courier New" w:cs="Courier New"/>
+          <w:sz w:val="16"/>
+          <w:szCs w:val="16"/>
+        </w:rPr>
+        <w:t>lr1 &lt;- glm(Preference ~ . -ObsNum, family = "binomial", data = Train)</w:t>
+      </w:r>
+    </w:p>
+    <w:p>
+      <w:pPr>
+        <w:pStyle w:val="ListParagraph"/>
+        <w:ind w:left="1080"/>
+        <w:rPr>
+          <w:rFonts w:ascii="Courier New" w:hAnsi="Courier New" w:cs="Courier New"/>
+          <w:sz w:val="16"/>
+          <w:szCs w:val="16"/>
+        </w:rPr>
+      </w:pPr>
+      <w:r>
+        <w:rPr>
+          <w:rFonts w:ascii="Courier New" w:hAnsi="Courier New" w:cs="Courier New"/>
+          <w:sz w:val="16"/>
+          <w:szCs w:val="16"/>
+        </w:rPr>
+        <w:t>summary(lr1)</w:t>
+      </w:r>
+    </w:p>
+    <w:p>
+      <w:pPr>
+        <w:pStyle w:val="ListParagraph"/>
+        <w:ind w:left="1080"/>
+        <w:rPr>
+          <w:rFonts w:ascii="Courier New" w:hAnsi="Courier New" w:cs="Courier New"/>
+          <w:sz w:val="16"/>
+          <w:szCs w:val="16"/>
+        </w:rPr>
+      </w:pPr>
+      <w:r>
+        <w:rPr>
+          <w:rFonts w:ascii="Courier New" w:hAnsi="Courier New" w:cs="Courier New"/>
+          <w:sz w:val="16"/>
+          <w:szCs w:val="16"/>
+        </w:rPr>
+        <w:t>Trainpredprob &lt;- predict(lr1, type="response")</w:t>
+      </w:r>
+    </w:p>
+    <w:p>
+      <w:pPr>
+        <w:pStyle w:val="ListParagraph"/>
+        <w:ind w:left="1080"/>
+        <w:rPr>
+          <w:rFonts w:ascii="Courier New" w:hAnsi="Courier New" w:cs="Courier New"/>
+          <w:sz w:val="16"/>
+          <w:szCs w:val="16"/>
+        </w:rPr>
+      </w:pPr>
+      <w:r>
+        <w:rPr>
+          <w:rFonts w:ascii="Courier New" w:hAnsi="Courier New" w:cs="Courier New"/>
+          <w:sz w:val="16"/>
+          <w:szCs w:val="16"/>
+        </w:rPr>
+        <w:t>Validationpredprob &lt;- predict(lr1, type="response",newdata=Validation)</w:t>
+      </w:r>
+    </w:p>
+    <w:p>
+      <w:pPr>
+        <w:pStyle w:val="ListParagraph"/>
+        <w:ind w:left="1080"/>
         <w:rPr>
           <w:rFonts w:ascii="Courier New" w:hAnsi="Courier New" w:cs="Courier New"/>
           <w:color w:val="538135" w:themeColor="accent6" w:themeShade="BF"/>
           <w:sz w:val="16"/>
           <w:szCs w:val="16"/>
         </w:rPr>
-        <w:t>#</w:t>
-      </w:r>
-      <w:proofErr w:type="gramStart"/>
-      <w:r>
+      </w:pPr>
+    </w:p>
+    <w:p>
+      <w:pPr>
+        <w:pStyle w:val="ListParagraph"/>
+        <w:ind w:left="1080"/>
         <w:rPr>
           <w:rFonts w:ascii="Courier New" w:hAnsi="Courier New" w:cs="Courier New"/>
           <w:color w:val="538135" w:themeColor="accent6" w:themeShade="BF"/>
           <w:sz w:val="16"/>
           <w:szCs w:val="16"/>
         </w:rPr>
-        <w:t>split</w:t>
-      </w:r>
-      <w:proofErr w:type="gramEnd"/>
+      </w:pPr>
       <w:r>
         <w:rPr>
           <w:rFonts w:ascii="Courier New" w:hAnsi="Courier New" w:cs="Courier New"/>
@@ -1172,135 +1115,7 @@
           <w:sz w:val="16"/>
           <w:szCs w:val="16"/>
         </w:rPr>
-        <w:t xml:space="preserve"> up the data</w:t>
-      </w:r>
-    </w:p>
-    <w:p>
-      <w:pPr>
-        <w:pStyle w:val="ListParagraph"/>
-        <w:ind w:left="1080"/>
-        <w:rPr>
-          <w:rFonts w:ascii="Courier New" w:hAnsi="Courier New" w:cs="Courier New"/>
-          <w:sz w:val="16"/>
-          <w:szCs w:val="16"/>
-        </w:rPr>
-      </w:pPr>
-      <w:r>
-        <w:rPr>
-          <w:rFonts w:ascii="Courier New" w:hAnsi="Courier New" w:cs="Courier New"/>
-          <w:sz w:val="16"/>
-          <w:szCs w:val="16"/>
-        </w:rPr>
-        <w:t xml:space="preserve">Train &lt;- Beer %&gt;% </w:t>
-      </w:r>
-      <w:proofErr w:type="spellStart"/>
-      <w:r>
-        <w:rPr>
-          <w:rFonts w:ascii="Courier New" w:hAnsi="Courier New" w:cs="Courier New"/>
-          <w:sz w:val="16"/>
-          <w:szCs w:val="16"/>
-        </w:rPr>
-        <w:t>sample_</w:t>
-      </w:r>
-      <w:proofErr w:type="gramStart"/>
-      <w:r>
-        <w:rPr>
-          <w:rFonts w:ascii="Courier New" w:hAnsi="Courier New" w:cs="Courier New"/>
-          <w:sz w:val="16"/>
-          <w:szCs w:val="16"/>
-        </w:rPr>
-        <w:t>frac</w:t>
-      </w:r>
-      <w:proofErr w:type="spellEnd"/>
-      <w:r>
-        <w:rPr>
-          <w:rFonts w:ascii="Courier New" w:hAnsi="Courier New" w:cs="Courier New"/>
-          <w:sz w:val="16"/>
-          <w:szCs w:val="16"/>
-        </w:rPr>
-        <w:t>(</w:t>
-      </w:r>
-      <w:proofErr w:type="gramEnd"/>
-      <w:r>
-        <w:rPr>
-          <w:rFonts w:ascii="Courier New" w:hAnsi="Courier New" w:cs="Courier New"/>
-          <w:sz w:val="16"/>
-          <w:szCs w:val="16"/>
-        </w:rPr>
-        <w:t xml:space="preserve">0.7) </w:t>
-      </w:r>
-    </w:p>
-    <w:p>
-      <w:pPr>
-        <w:pStyle w:val="ListParagraph"/>
-        <w:ind w:left="1080"/>
-        <w:rPr>
-          <w:rFonts w:ascii="Courier New" w:hAnsi="Courier New" w:cs="Courier New"/>
-          <w:sz w:val="16"/>
-          <w:szCs w:val="16"/>
-        </w:rPr>
-      </w:pPr>
-      <w:r>
-        <w:rPr>
-          <w:rFonts w:ascii="Courier New" w:hAnsi="Courier New" w:cs="Courier New"/>
-          <w:sz w:val="16"/>
-          <w:szCs w:val="16"/>
-        </w:rPr>
-        <w:t xml:space="preserve">Validation &lt;- Beer %&gt;% </w:t>
-      </w:r>
-      <w:proofErr w:type="spellStart"/>
-      <w:r>
-        <w:rPr>
-          <w:rFonts w:ascii="Courier New" w:hAnsi="Courier New" w:cs="Courier New"/>
-          <w:sz w:val="16"/>
-          <w:szCs w:val="16"/>
-        </w:rPr>
-        <w:t>anti_</w:t>
-      </w:r>
-      <w:proofErr w:type="gramStart"/>
-      <w:r>
-        <w:rPr>
-          <w:rFonts w:ascii="Courier New" w:hAnsi="Courier New" w:cs="Courier New"/>
-          <w:sz w:val="16"/>
-          <w:szCs w:val="16"/>
-        </w:rPr>
-        <w:t>join</w:t>
-      </w:r>
-      <w:proofErr w:type="spellEnd"/>
-      <w:r>
-        <w:rPr>
-          <w:rFonts w:ascii="Courier New" w:hAnsi="Courier New" w:cs="Courier New"/>
-          <w:sz w:val="16"/>
-          <w:szCs w:val="16"/>
-        </w:rPr>
-        <w:t>(</w:t>
-      </w:r>
-      <w:proofErr w:type="gramEnd"/>
-      <w:r>
-        <w:rPr>
-          <w:rFonts w:ascii="Courier New" w:hAnsi="Courier New" w:cs="Courier New"/>
-          <w:sz w:val="16"/>
-          <w:szCs w:val="16"/>
-        </w:rPr>
-        <w:t>Train, by="</w:t>
-      </w:r>
-      <w:proofErr w:type="spellStart"/>
-      <w:r>
-        <w:rPr>
-          <w:rFonts w:ascii="Courier New" w:hAnsi="Courier New" w:cs="Courier New"/>
-          <w:sz w:val="16"/>
-          <w:szCs w:val="16"/>
-        </w:rPr>
-        <w:t>ObsNum</w:t>
-      </w:r>
-      <w:proofErr w:type="spellEnd"/>
-      <w:r>
-        <w:rPr>
-          <w:rFonts w:ascii="Courier New" w:hAnsi="Courier New" w:cs="Courier New"/>
-          <w:sz w:val="16"/>
-          <w:szCs w:val="16"/>
-        </w:rPr>
-        <w:t>")</w:t>
+        <w:t>#We are now ready to explore the ROC curve</w:t>
       </w:r>
     </w:p>
     <w:p>
@@ -1314,235 +1129,74 @@
           <w:szCs w:val="16"/>
         </w:rPr>
       </w:pPr>
-    </w:p>
-    <w:p>
-      <w:pPr>
-        <w:pStyle w:val="ListParagraph"/>
-        <w:ind w:left="1080"/>
+      <w:r>
         <w:rPr>
           <w:rFonts w:ascii="Courier New" w:hAnsi="Courier New" w:cs="Courier New"/>
           <w:color w:val="538135" w:themeColor="accent6" w:themeShade="BF"/>
           <w:sz w:val="16"/>
           <w:szCs w:val="16"/>
         </w:rPr>
-      </w:pPr>
-      <w:r>
+        <w:t>#to get both lines on the same plot with the ROCR package we need to play a little trick</w:t>
+      </w:r>
+    </w:p>
+    <w:p>
+      <w:pPr>
+        <w:pStyle w:val="ListParagraph"/>
+        <w:ind w:left="1080"/>
         <w:rPr>
           <w:rFonts w:ascii="Courier New" w:hAnsi="Courier New" w:cs="Courier New"/>
           <w:color w:val="538135" w:themeColor="accent6" w:themeShade="BF"/>
           <w:sz w:val="16"/>
           <w:szCs w:val="16"/>
         </w:rPr>
-        <w:t>#Now we will run our logistic regression model, and create the predictions:</w:t>
-      </w:r>
-    </w:p>
-    <w:p>
-      <w:pPr>
-        <w:pStyle w:val="ListParagraph"/>
-        <w:ind w:left="1080"/>
-        <w:rPr>
-          <w:rFonts w:ascii="Courier New" w:hAnsi="Courier New" w:cs="Courier New"/>
-          <w:sz w:val="16"/>
-          <w:szCs w:val="16"/>
-        </w:rPr>
-      </w:pPr>
-      <w:r>
-        <w:rPr>
-          <w:rFonts w:ascii="Courier New" w:hAnsi="Courier New" w:cs="Courier New"/>
-          <w:sz w:val="16"/>
-          <w:szCs w:val="16"/>
-        </w:rPr>
-        <w:t xml:space="preserve">lr1 &lt;- </w:t>
-      </w:r>
-      <w:proofErr w:type="spellStart"/>
-      <w:proofErr w:type="gramStart"/>
-      <w:r>
-        <w:rPr>
-          <w:rFonts w:ascii="Courier New" w:hAnsi="Courier New" w:cs="Courier New"/>
-          <w:sz w:val="16"/>
-          <w:szCs w:val="16"/>
-        </w:rPr>
-        <w:t>glm</w:t>
-      </w:r>
-      <w:proofErr w:type="spellEnd"/>
-      <w:r>
-        <w:rPr>
-          <w:rFonts w:ascii="Courier New" w:hAnsi="Courier New" w:cs="Courier New"/>
-          <w:sz w:val="16"/>
-          <w:szCs w:val="16"/>
-        </w:rPr>
-        <w:t>(</w:t>
-      </w:r>
-      <w:proofErr w:type="gramEnd"/>
-      <w:r>
-        <w:rPr>
-          <w:rFonts w:ascii="Courier New" w:hAnsi="Courier New" w:cs="Courier New"/>
-          <w:sz w:val="16"/>
-          <w:szCs w:val="16"/>
-        </w:rPr>
-        <w:t>Preference ~ . -</w:t>
-      </w:r>
-      <w:proofErr w:type="spellStart"/>
-      <w:r>
-        <w:rPr>
-          <w:rFonts w:ascii="Courier New" w:hAnsi="Courier New" w:cs="Courier New"/>
-          <w:sz w:val="16"/>
-          <w:szCs w:val="16"/>
-        </w:rPr>
-        <w:t>ObsNum</w:t>
-      </w:r>
-      <w:proofErr w:type="spellEnd"/>
-      <w:r>
-        <w:rPr>
-          <w:rFonts w:ascii="Courier New" w:hAnsi="Courier New" w:cs="Courier New"/>
-          <w:sz w:val="16"/>
-          <w:szCs w:val="16"/>
-        </w:rPr>
-        <w:t>, family = "binomial", data = Train)</w:t>
-      </w:r>
-    </w:p>
-    <w:p>
-      <w:pPr>
-        <w:pStyle w:val="ListParagraph"/>
-        <w:ind w:left="1080"/>
-        <w:rPr>
-          <w:rFonts w:ascii="Courier New" w:hAnsi="Courier New" w:cs="Courier New"/>
-          <w:sz w:val="16"/>
-          <w:szCs w:val="16"/>
-        </w:rPr>
-      </w:pPr>
-      <w:r>
-        <w:rPr>
-          <w:rFonts w:ascii="Courier New" w:hAnsi="Courier New" w:cs="Courier New"/>
-          <w:sz w:val="16"/>
-          <w:szCs w:val="16"/>
-        </w:rPr>
-        <w:t>summary(lr1)</w:t>
-      </w:r>
-    </w:p>
-    <w:p>
-      <w:pPr>
-        <w:pStyle w:val="ListParagraph"/>
-        <w:ind w:left="1080"/>
-        <w:rPr>
-          <w:rFonts w:ascii="Courier New" w:hAnsi="Courier New" w:cs="Courier New"/>
-          <w:sz w:val="16"/>
-          <w:szCs w:val="16"/>
-        </w:rPr>
-      </w:pPr>
-      <w:proofErr w:type="spellStart"/>
-      <w:r>
-        <w:rPr>
-          <w:rFonts w:ascii="Courier New" w:hAnsi="Courier New" w:cs="Courier New"/>
-          <w:sz w:val="16"/>
-          <w:szCs w:val="16"/>
-        </w:rPr>
-        <w:t>Trainpredprob</w:t>
-      </w:r>
-      <w:proofErr w:type="spellEnd"/>
-      <w:r>
-        <w:rPr>
-          <w:rFonts w:ascii="Courier New" w:hAnsi="Courier New" w:cs="Courier New"/>
-          <w:sz w:val="16"/>
-          <w:szCs w:val="16"/>
-        </w:rPr>
-        <w:t xml:space="preserve"> &lt;- </w:t>
-      </w:r>
-      <w:proofErr w:type="gramStart"/>
-      <w:r>
-        <w:rPr>
-          <w:rFonts w:ascii="Courier New" w:hAnsi="Courier New" w:cs="Courier New"/>
-          <w:sz w:val="16"/>
-          <w:szCs w:val="16"/>
-        </w:rPr>
-        <w:t>predict(</w:t>
-      </w:r>
-      <w:proofErr w:type="gramEnd"/>
-      <w:r>
-        <w:rPr>
-          <w:rFonts w:ascii="Courier New" w:hAnsi="Courier New" w:cs="Courier New"/>
-          <w:sz w:val="16"/>
-          <w:szCs w:val="16"/>
-        </w:rPr>
-        <w:t>lr1, type="response")</w:t>
-      </w:r>
-    </w:p>
-    <w:p>
-      <w:pPr>
-        <w:pStyle w:val="ListParagraph"/>
-        <w:ind w:left="1080"/>
-        <w:rPr>
-          <w:rFonts w:ascii="Courier New" w:hAnsi="Courier New" w:cs="Courier New"/>
-          <w:sz w:val="16"/>
-          <w:szCs w:val="16"/>
-        </w:rPr>
-      </w:pPr>
-      <w:proofErr w:type="spellStart"/>
-      <w:r>
-        <w:rPr>
-          <w:rFonts w:ascii="Courier New" w:hAnsi="Courier New" w:cs="Courier New"/>
-          <w:sz w:val="16"/>
-          <w:szCs w:val="16"/>
-        </w:rPr>
-        <w:t>Validationpredprob</w:t>
-      </w:r>
-      <w:proofErr w:type="spellEnd"/>
-      <w:r>
-        <w:rPr>
-          <w:rFonts w:ascii="Courier New" w:hAnsi="Courier New" w:cs="Courier New"/>
-          <w:sz w:val="16"/>
-          <w:szCs w:val="16"/>
-        </w:rPr>
-        <w:t xml:space="preserve"> &lt;- </w:t>
-      </w:r>
-      <w:proofErr w:type="gramStart"/>
-      <w:r>
-        <w:rPr>
-          <w:rFonts w:ascii="Courier New" w:hAnsi="Courier New" w:cs="Courier New"/>
-          <w:sz w:val="16"/>
-          <w:szCs w:val="16"/>
-        </w:rPr>
-        <w:t>predict(</w:t>
-      </w:r>
-      <w:proofErr w:type="gramEnd"/>
-      <w:r>
-        <w:rPr>
-          <w:rFonts w:ascii="Courier New" w:hAnsi="Courier New" w:cs="Courier New"/>
-          <w:sz w:val="16"/>
-          <w:szCs w:val="16"/>
-        </w:rPr>
-        <w:t>lr1, type="response",</w:t>
-      </w:r>
-      <w:proofErr w:type="spellStart"/>
-      <w:r>
-        <w:rPr>
-          <w:rFonts w:ascii="Courier New" w:hAnsi="Courier New" w:cs="Courier New"/>
-          <w:sz w:val="16"/>
-          <w:szCs w:val="16"/>
-        </w:rPr>
-        <w:t>newdata</w:t>
-      </w:r>
-      <w:proofErr w:type="spellEnd"/>
-      <w:r>
-        <w:rPr>
-          <w:rFonts w:ascii="Courier New" w:hAnsi="Courier New" w:cs="Courier New"/>
-          <w:sz w:val="16"/>
-          <w:szCs w:val="16"/>
-        </w:rPr>
-        <w:t>=Validation)</w:t>
-      </w:r>
-    </w:p>
-    <w:p>
-      <w:pPr>
-        <w:pStyle w:val="ListParagraph"/>
-        <w:ind w:left="1080"/>
+      </w:pPr>
+      <w:r>
         <w:rPr>
           <w:rFonts w:ascii="Courier New" w:hAnsi="Courier New" w:cs="Courier New"/>
           <w:color w:val="538135" w:themeColor="accent6" w:themeShade="BF"/>
           <w:sz w:val="16"/>
           <w:szCs w:val="16"/>
         </w:rPr>
-      </w:pPr>
+        <w:t>#Step0: gather predictions and lables into lists</w:t>
+      </w:r>
+    </w:p>
+    <w:p>
+      <w:pPr>
+        <w:pStyle w:val="ListParagraph"/>
+        <w:ind w:left="1080"/>
+        <w:rPr>
+          <w:rFonts w:ascii="Courier New" w:hAnsi="Courier New" w:cs="Courier New"/>
+          <w:sz w:val="16"/>
+          <w:szCs w:val="16"/>
+        </w:rPr>
+      </w:pPr>
+      <w:r>
+        <w:rPr>
+          <w:rFonts w:ascii="Courier New" w:hAnsi="Courier New" w:cs="Courier New"/>
+          <w:sz w:val="16"/>
+          <w:szCs w:val="16"/>
+        </w:rPr>
+        <w:t>AllPredictions=list(Trainpredprob,Validationpredprob)</w:t>
+      </w:r>
+    </w:p>
+    <w:p>
+      <w:pPr>
+        <w:pStyle w:val="ListParagraph"/>
+        <w:ind w:left="1080"/>
+        <w:rPr>
+          <w:rFonts w:ascii="Courier New" w:hAnsi="Courier New" w:cs="Courier New"/>
+          <w:sz w:val="16"/>
+          <w:szCs w:val="16"/>
+        </w:rPr>
+      </w:pPr>
+      <w:r>
+        <w:rPr>
+          <w:rFonts w:ascii="Courier New" w:hAnsi="Courier New" w:cs="Courier New"/>
+          <w:sz w:val="16"/>
+          <w:szCs w:val="16"/>
+        </w:rPr>
+        <w:t>AllLabels=list(Train$Preference,Validation$Preference)</w:t>
+      </w:r>
     </w:p>
     <w:p>
       <w:pPr>
@@ -1555,47 +1209,70 @@
           <w:szCs w:val="16"/>
         </w:rPr>
       </w:pPr>
-      <w:r>
+    </w:p>
+    <w:p>
+      <w:pPr>
+        <w:pStyle w:val="ListParagraph"/>
+        <w:ind w:left="1080"/>
         <w:rPr>
           <w:rFonts w:ascii="Courier New" w:hAnsi="Courier New" w:cs="Courier New"/>
           <w:color w:val="538135" w:themeColor="accent6" w:themeShade="BF"/>
           <w:sz w:val="16"/>
           <w:szCs w:val="16"/>
         </w:rPr>
-        <w:t>#We are now ready to explore the ROC curve</w:t>
-      </w:r>
-    </w:p>
-    <w:p>
-      <w:pPr>
-        <w:pStyle w:val="ListParagraph"/>
-        <w:ind w:left="1080"/>
+      </w:pPr>
+      <w:r>
         <w:rPr>
           <w:rFonts w:ascii="Courier New" w:hAnsi="Courier New" w:cs="Courier New"/>
           <w:color w:val="538135" w:themeColor="accent6" w:themeShade="BF"/>
           <w:sz w:val="16"/>
           <w:szCs w:val="16"/>
         </w:rPr>
-      </w:pPr>
-      <w:r>
+        <w:t>#step 1 is to create a "prediction object" that keep the predictions and outcomes</w:t>
+      </w:r>
+    </w:p>
+    <w:p>
+      <w:pPr>
+        <w:pStyle w:val="ListParagraph"/>
+        <w:ind w:left="1080"/>
+        <w:rPr>
+          <w:rFonts w:ascii="Courier New" w:hAnsi="Courier New" w:cs="Courier New"/>
+          <w:sz w:val="16"/>
+          <w:szCs w:val="16"/>
+        </w:rPr>
+      </w:pPr>
+      <w:r>
+        <w:rPr>
+          <w:rFonts w:ascii="Courier New" w:hAnsi="Courier New" w:cs="Courier New"/>
+          <w:sz w:val="16"/>
+          <w:szCs w:val="16"/>
+        </w:rPr>
+        <w:t>Allpred&lt;-prediction(AllPredictions,AllLabels)</w:t>
+      </w:r>
+    </w:p>
+    <w:p>
+      <w:pPr>
+        <w:pStyle w:val="ListParagraph"/>
+        <w:ind w:left="1080"/>
         <w:rPr>
           <w:rFonts w:ascii="Courier New" w:hAnsi="Courier New" w:cs="Courier New"/>
           <w:color w:val="538135" w:themeColor="accent6" w:themeShade="BF"/>
           <w:sz w:val="16"/>
           <w:szCs w:val="16"/>
         </w:rPr>
-        <w:t>#</w:t>
-      </w:r>
-      <w:proofErr w:type="gramStart"/>
-      <w:r>
+      </w:pPr>
+    </w:p>
+    <w:p>
+      <w:pPr>
+        <w:pStyle w:val="ListParagraph"/>
+        <w:ind w:left="1080"/>
         <w:rPr>
           <w:rFonts w:ascii="Courier New" w:hAnsi="Courier New" w:cs="Courier New"/>
           <w:color w:val="538135" w:themeColor="accent6" w:themeShade="BF"/>
           <w:sz w:val="16"/>
           <w:szCs w:val="16"/>
         </w:rPr>
-        <w:t>to</w:t>
-      </w:r>
-      <w:proofErr w:type="gramEnd"/>
+      </w:pPr>
       <w:r>
         <w:rPr>
           <w:rFonts w:ascii="Courier New" w:hAnsi="Courier New" w:cs="Courier New"/>
@@ -1603,7 +1280,7 @@
           <w:sz w:val="16"/>
           <w:szCs w:val="16"/>
         </w:rPr>
-        <w:t xml:space="preserve"> get both lines on the same plot with the ROCR package we need to play a little trick</w:t>
+        <w:t>#step 2 we plot:</w:t>
       </w:r>
     </w:p>
     <w:p>
@@ -1617,35 +1294,6 @@
           <w:szCs w:val="16"/>
         </w:rPr>
       </w:pPr>
-      <w:r>
-        <w:rPr>
-          <w:rFonts w:ascii="Courier New" w:hAnsi="Courier New" w:cs="Courier New"/>
-          <w:color w:val="538135" w:themeColor="accent6" w:themeShade="BF"/>
-          <w:sz w:val="16"/>
-          <w:szCs w:val="16"/>
-        </w:rPr>
-        <w:t xml:space="preserve">#Step0: gather predictions and </w:t>
-      </w:r>
-      <w:proofErr w:type="spellStart"/>
-      <w:r>
-        <w:rPr>
-          <w:rFonts w:ascii="Courier New" w:hAnsi="Courier New" w:cs="Courier New"/>
-          <w:color w:val="538135" w:themeColor="accent6" w:themeShade="BF"/>
-          <w:sz w:val="16"/>
-          <w:szCs w:val="16"/>
-        </w:rPr>
-        <w:t>lables</w:t>
-      </w:r>
-      <w:proofErr w:type="spellEnd"/>
-      <w:r>
-        <w:rPr>
-          <w:rFonts w:ascii="Courier New" w:hAnsi="Courier New" w:cs="Courier New"/>
-          <w:color w:val="538135" w:themeColor="accent6" w:themeShade="BF"/>
-          <w:sz w:val="16"/>
-          <w:szCs w:val="16"/>
-        </w:rPr>
-        <w:t xml:space="preserve"> into lists</w:t>
-      </w:r>
     </w:p>
     <w:p>
       <w:pPr>
@@ -1657,405 +1305,32 @@
           <w:szCs w:val="16"/>
         </w:rPr>
       </w:pPr>
-      <w:proofErr w:type="spellStart"/>
       <w:r>
         <w:rPr>
           <w:rFonts w:ascii="Courier New" w:hAnsi="Courier New" w:cs="Courier New"/>
           <w:sz w:val="16"/>
           <w:szCs w:val="16"/>
         </w:rPr>
-        <w:t>AllPredictions</w:t>
-      </w:r>
-      <w:proofErr w:type="spellEnd"/>
-      <w:r>
+        <w:t>plot(performance(Allpred,"tpr","fpr"))</w:t>
+      </w:r>
+    </w:p>
+    <w:p>
+      <w:pPr>
+        <w:pStyle w:val="ListParagraph"/>
+        <w:ind w:left="1080"/>
         <w:rPr>
           <w:rFonts w:ascii="Courier New" w:hAnsi="Courier New" w:cs="Courier New"/>
           <w:sz w:val="16"/>
           <w:szCs w:val="16"/>
         </w:rPr>
-        <w:t>=</w:t>
-      </w:r>
-      <w:proofErr w:type="gramStart"/>
+      </w:pPr>
       <w:r>
         <w:rPr>
           <w:rFonts w:ascii="Courier New" w:hAnsi="Courier New" w:cs="Courier New"/>
           <w:sz w:val="16"/>
           <w:szCs w:val="16"/>
         </w:rPr>
-        <w:t>list(</w:t>
-      </w:r>
-      <w:proofErr w:type="spellStart"/>
-      <w:proofErr w:type="gramEnd"/>
-      <w:r>
-        <w:rPr>
-          <w:rFonts w:ascii="Courier New" w:hAnsi="Courier New" w:cs="Courier New"/>
-          <w:sz w:val="16"/>
-          <w:szCs w:val="16"/>
-        </w:rPr>
-        <w:t>Trainpredprob,Validationpredprob</w:t>
-      </w:r>
-      <w:proofErr w:type="spellEnd"/>
-      <w:r>
-        <w:rPr>
-          <w:rFonts w:ascii="Courier New" w:hAnsi="Courier New" w:cs="Courier New"/>
-          <w:sz w:val="16"/>
-          <w:szCs w:val="16"/>
-        </w:rPr>
-        <w:t>)</w:t>
-      </w:r>
-    </w:p>
-    <w:p>
-      <w:pPr>
-        <w:pStyle w:val="ListParagraph"/>
-        <w:ind w:left="1080"/>
-        <w:rPr>
-          <w:rFonts w:ascii="Courier New" w:hAnsi="Courier New" w:cs="Courier New"/>
-          <w:sz w:val="16"/>
-          <w:szCs w:val="16"/>
-        </w:rPr>
-      </w:pPr>
-      <w:proofErr w:type="spellStart"/>
-      <w:r>
-        <w:rPr>
-          <w:rFonts w:ascii="Courier New" w:hAnsi="Courier New" w:cs="Courier New"/>
-          <w:sz w:val="16"/>
-          <w:szCs w:val="16"/>
-        </w:rPr>
-        <w:t>AllLabels</w:t>
-      </w:r>
-      <w:proofErr w:type="spellEnd"/>
-      <w:r>
-        <w:rPr>
-          <w:rFonts w:ascii="Courier New" w:hAnsi="Courier New" w:cs="Courier New"/>
-          <w:sz w:val="16"/>
-          <w:szCs w:val="16"/>
-        </w:rPr>
-        <w:t>=</w:t>
-      </w:r>
-      <w:proofErr w:type="gramStart"/>
-      <w:r>
-        <w:rPr>
-          <w:rFonts w:ascii="Courier New" w:hAnsi="Courier New" w:cs="Courier New"/>
-          <w:sz w:val="16"/>
-          <w:szCs w:val="16"/>
-        </w:rPr>
-        <w:t>list(</w:t>
-      </w:r>
-      <w:proofErr w:type="spellStart"/>
-      <w:proofErr w:type="gramEnd"/>
-      <w:r>
-        <w:rPr>
-          <w:rFonts w:ascii="Courier New" w:hAnsi="Courier New" w:cs="Courier New"/>
-          <w:sz w:val="16"/>
-          <w:szCs w:val="16"/>
-        </w:rPr>
-        <w:t>Train$Preference,Validation$Preference</w:t>
-      </w:r>
-      <w:proofErr w:type="spellEnd"/>
-      <w:r>
-        <w:rPr>
-          <w:rFonts w:ascii="Courier New" w:hAnsi="Courier New" w:cs="Courier New"/>
-          <w:sz w:val="16"/>
-          <w:szCs w:val="16"/>
-        </w:rPr>
-        <w:t>)</w:t>
-      </w:r>
-    </w:p>
-    <w:p>
-      <w:pPr>
-        <w:pStyle w:val="ListParagraph"/>
-        <w:ind w:left="1080"/>
-        <w:rPr>
-          <w:rFonts w:ascii="Courier New" w:hAnsi="Courier New" w:cs="Courier New"/>
-          <w:color w:val="538135" w:themeColor="accent6" w:themeShade="BF"/>
-          <w:sz w:val="16"/>
-          <w:szCs w:val="16"/>
-        </w:rPr>
-      </w:pPr>
-    </w:p>
-    <w:p>
-      <w:pPr>
-        <w:pStyle w:val="ListParagraph"/>
-        <w:ind w:left="1080"/>
-        <w:rPr>
-          <w:rFonts w:ascii="Courier New" w:hAnsi="Courier New" w:cs="Courier New"/>
-          <w:color w:val="538135" w:themeColor="accent6" w:themeShade="BF"/>
-          <w:sz w:val="16"/>
-          <w:szCs w:val="16"/>
-        </w:rPr>
-      </w:pPr>
-      <w:r>
-        <w:rPr>
-          <w:rFonts w:ascii="Courier New" w:hAnsi="Courier New" w:cs="Courier New"/>
-          <w:color w:val="538135" w:themeColor="accent6" w:themeShade="BF"/>
-          <w:sz w:val="16"/>
-          <w:szCs w:val="16"/>
-        </w:rPr>
-        <w:t>#</w:t>
-      </w:r>
-      <w:proofErr w:type="gramStart"/>
-      <w:r>
-        <w:rPr>
-          <w:rFonts w:ascii="Courier New" w:hAnsi="Courier New" w:cs="Courier New"/>
-          <w:color w:val="538135" w:themeColor="accent6" w:themeShade="BF"/>
-          <w:sz w:val="16"/>
-          <w:szCs w:val="16"/>
-        </w:rPr>
-        <w:t>step</w:t>
-      </w:r>
-      <w:proofErr w:type="gramEnd"/>
-      <w:r>
-        <w:rPr>
-          <w:rFonts w:ascii="Courier New" w:hAnsi="Courier New" w:cs="Courier New"/>
-          <w:color w:val="538135" w:themeColor="accent6" w:themeShade="BF"/>
-          <w:sz w:val="16"/>
-          <w:szCs w:val="16"/>
-        </w:rPr>
-        <w:t xml:space="preserve"> 1 is to create a "prediction object" that keep the predictions and outcomes</w:t>
-      </w:r>
-    </w:p>
-    <w:p>
-      <w:pPr>
-        <w:pStyle w:val="ListParagraph"/>
-        <w:ind w:left="1080"/>
-        <w:rPr>
-          <w:rFonts w:ascii="Courier New" w:hAnsi="Courier New" w:cs="Courier New"/>
-          <w:sz w:val="16"/>
-          <w:szCs w:val="16"/>
-        </w:rPr>
-      </w:pPr>
-      <w:proofErr w:type="spellStart"/>
-      <w:r>
-        <w:rPr>
-          <w:rFonts w:ascii="Courier New" w:hAnsi="Courier New" w:cs="Courier New"/>
-          <w:sz w:val="16"/>
-          <w:szCs w:val="16"/>
-        </w:rPr>
-        <w:t>Allpred</w:t>
-      </w:r>
-      <w:proofErr w:type="spellEnd"/>
-      <w:r>
-        <w:rPr>
-          <w:rFonts w:ascii="Courier New" w:hAnsi="Courier New" w:cs="Courier New"/>
-          <w:sz w:val="16"/>
-          <w:szCs w:val="16"/>
-        </w:rPr>
-        <w:t>&lt;-</w:t>
-      </w:r>
-      <w:proofErr w:type="gramStart"/>
-      <w:r>
-        <w:rPr>
-          <w:rFonts w:ascii="Courier New" w:hAnsi="Courier New" w:cs="Courier New"/>
-          <w:sz w:val="16"/>
-          <w:szCs w:val="16"/>
-        </w:rPr>
-        <w:t>prediction(</w:t>
-      </w:r>
-      <w:proofErr w:type="spellStart"/>
-      <w:proofErr w:type="gramEnd"/>
-      <w:r>
-        <w:rPr>
-          <w:rFonts w:ascii="Courier New" w:hAnsi="Courier New" w:cs="Courier New"/>
-          <w:sz w:val="16"/>
-          <w:szCs w:val="16"/>
-        </w:rPr>
-        <w:t>AllPredictions,AllLabels</w:t>
-      </w:r>
-      <w:proofErr w:type="spellEnd"/>
-      <w:r>
-        <w:rPr>
-          <w:rFonts w:ascii="Courier New" w:hAnsi="Courier New" w:cs="Courier New"/>
-          <w:sz w:val="16"/>
-          <w:szCs w:val="16"/>
-        </w:rPr>
-        <w:t>)</w:t>
-      </w:r>
-    </w:p>
-    <w:p>
-      <w:pPr>
-        <w:pStyle w:val="ListParagraph"/>
-        <w:ind w:left="1080"/>
-        <w:rPr>
-          <w:rFonts w:ascii="Courier New" w:hAnsi="Courier New" w:cs="Courier New"/>
-          <w:color w:val="538135" w:themeColor="accent6" w:themeShade="BF"/>
-          <w:sz w:val="16"/>
-          <w:szCs w:val="16"/>
-        </w:rPr>
-      </w:pPr>
-    </w:p>
-    <w:p>
-      <w:pPr>
-        <w:pStyle w:val="ListParagraph"/>
-        <w:ind w:left="1080"/>
-        <w:rPr>
-          <w:rFonts w:ascii="Courier New" w:hAnsi="Courier New" w:cs="Courier New"/>
-          <w:color w:val="538135" w:themeColor="accent6" w:themeShade="BF"/>
-          <w:sz w:val="16"/>
-          <w:szCs w:val="16"/>
-        </w:rPr>
-      </w:pPr>
-      <w:r>
-        <w:rPr>
-          <w:rFonts w:ascii="Courier New" w:hAnsi="Courier New" w:cs="Courier New"/>
-          <w:color w:val="538135" w:themeColor="accent6" w:themeShade="BF"/>
-          <w:sz w:val="16"/>
-          <w:szCs w:val="16"/>
-        </w:rPr>
-        <w:t>#</w:t>
-      </w:r>
-      <w:proofErr w:type="gramStart"/>
-      <w:r>
-        <w:rPr>
-          <w:rFonts w:ascii="Courier New" w:hAnsi="Courier New" w:cs="Courier New"/>
-          <w:color w:val="538135" w:themeColor="accent6" w:themeShade="BF"/>
-          <w:sz w:val="16"/>
-          <w:szCs w:val="16"/>
-        </w:rPr>
-        <w:t>step</w:t>
-      </w:r>
-      <w:proofErr w:type="gramEnd"/>
-      <w:r>
-        <w:rPr>
-          <w:rFonts w:ascii="Courier New" w:hAnsi="Courier New" w:cs="Courier New"/>
-          <w:color w:val="538135" w:themeColor="accent6" w:themeShade="BF"/>
-          <w:sz w:val="16"/>
-          <w:szCs w:val="16"/>
-        </w:rPr>
-        <w:t xml:space="preserve"> 2 we plot:</w:t>
-      </w:r>
-    </w:p>
-    <w:p>
-      <w:pPr>
-        <w:pStyle w:val="ListParagraph"/>
-        <w:ind w:left="1080"/>
-        <w:rPr>
-          <w:rFonts w:ascii="Courier New" w:hAnsi="Courier New" w:cs="Courier New"/>
-          <w:color w:val="538135" w:themeColor="accent6" w:themeShade="BF"/>
-          <w:sz w:val="16"/>
-          <w:szCs w:val="16"/>
-        </w:rPr>
-      </w:pPr>
-    </w:p>
-    <w:p>
-      <w:pPr>
-        <w:pStyle w:val="ListParagraph"/>
-        <w:ind w:left="1080"/>
-        <w:rPr>
-          <w:rFonts w:ascii="Courier New" w:hAnsi="Courier New" w:cs="Courier New"/>
-          <w:sz w:val="16"/>
-          <w:szCs w:val="16"/>
-        </w:rPr>
-      </w:pPr>
-      <w:r>
-        <w:rPr>
-          <w:rFonts w:ascii="Courier New" w:hAnsi="Courier New" w:cs="Courier New"/>
-          <w:sz w:val="16"/>
-          <w:szCs w:val="16"/>
-        </w:rPr>
-        <w:t>plot(</w:t>
-      </w:r>
-      <w:proofErr w:type="gramStart"/>
-      <w:r>
-        <w:rPr>
-          <w:rFonts w:ascii="Courier New" w:hAnsi="Courier New" w:cs="Courier New"/>
-          <w:sz w:val="16"/>
-          <w:szCs w:val="16"/>
-        </w:rPr>
-        <w:t>performance(</w:t>
-      </w:r>
-      <w:proofErr w:type="spellStart"/>
-      <w:proofErr w:type="gramEnd"/>
-      <w:r>
-        <w:rPr>
-          <w:rFonts w:ascii="Courier New" w:hAnsi="Courier New" w:cs="Courier New"/>
-          <w:sz w:val="16"/>
-          <w:szCs w:val="16"/>
-        </w:rPr>
-        <w:t>Allpred</w:t>
-      </w:r>
-      <w:proofErr w:type="spellEnd"/>
-      <w:r>
-        <w:rPr>
-          <w:rFonts w:ascii="Courier New" w:hAnsi="Courier New" w:cs="Courier New"/>
-          <w:sz w:val="16"/>
-          <w:szCs w:val="16"/>
-        </w:rPr>
-        <w:t>,"</w:t>
-      </w:r>
-      <w:proofErr w:type="spellStart"/>
-      <w:r>
-        <w:rPr>
-          <w:rFonts w:ascii="Courier New" w:hAnsi="Courier New" w:cs="Courier New"/>
-          <w:sz w:val="16"/>
-          <w:szCs w:val="16"/>
-        </w:rPr>
-        <w:t>tpr</w:t>
-      </w:r>
-      <w:proofErr w:type="spellEnd"/>
-      <w:r>
-        <w:rPr>
-          <w:rFonts w:ascii="Courier New" w:hAnsi="Courier New" w:cs="Courier New"/>
-          <w:sz w:val="16"/>
-          <w:szCs w:val="16"/>
-        </w:rPr>
-        <w:t>","</w:t>
-      </w:r>
-      <w:proofErr w:type="spellStart"/>
-      <w:r>
-        <w:rPr>
-          <w:rFonts w:ascii="Courier New" w:hAnsi="Courier New" w:cs="Courier New"/>
-          <w:sz w:val="16"/>
-          <w:szCs w:val="16"/>
-        </w:rPr>
-        <w:t>fpr</w:t>
-      </w:r>
-      <w:proofErr w:type="spellEnd"/>
-      <w:r>
-        <w:rPr>
-          <w:rFonts w:ascii="Courier New" w:hAnsi="Courier New" w:cs="Courier New"/>
-          <w:sz w:val="16"/>
-          <w:szCs w:val="16"/>
-        </w:rPr>
-        <w:t>"))</w:t>
-      </w:r>
-    </w:p>
-    <w:p>
-      <w:pPr>
-        <w:pStyle w:val="ListParagraph"/>
-        <w:ind w:left="1080"/>
-        <w:rPr>
-          <w:rFonts w:ascii="Courier New" w:hAnsi="Courier New" w:cs="Courier New"/>
-          <w:sz w:val="16"/>
-          <w:szCs w:val="16"/>
-        </w:rPr>
-      </w:pPr>
-      <w:proofErr w:type="spellStart"/>
-      <w:proofErr w:type="gramStart"/>
-      <w:r>
-        <w:rPr>
-          <w:rFonts w:ascii="Courier New" w:hAnsi="Courier New" w:cs="Courier New"/>
-          <w:sz w:val="16"/>
-          <w:szCs w:val="16"/>
-        </w:rPr>
-        <w:t>abline</w:t>
-      </w:r>
-      <w:proofErr w:type="spellEnd"/>
-      <w:r>
-        <w:rPr>
-          <w:rFonts w:ascii="Courier New" w:hAnsi="Courier New" w:cs="Courier New"/>
-          <w:sz w:val="16"/>
-          <w:szCs w:val="16"/>
-        </w:rPr>
-        <w:t>(</w:t>
-      </w:r>
-      <w:proofErr w:type="gramEnd"/>
-      <w:r>
-        <w:rPr>
-          <w:rFonts w:ascii="Courier New" w:hAnsi="Courier New" w:cs="Courier New"/>
-          <w:sz w:val="16"/>
-          <w:szCs w:val="16"/>
-        </w:rPr>
-        <w:t>0,1)</w:t>
+        <w:t>abline(0,1)</w:t>
       </w:r>
     </w:p>
     <w:p>
@@ -2180,9 +1455,9 @@
           <w:noProof/>
         </w:rPr>
         <w:drawing>
-          <wp:inline distT="0" distB="0" distL="0" distR="0" wp14:anchorId="1E3BEDB4" wp14:editId="4F1A95CB">
-            <wp:extent cx="3767620" cy="3747655"/>
-            <wp:effectExtent l="0" t="0" r="4445" b="5715"/>
+          <wp:inline distT="0" distB="0" distL="0" distR="0" wp14:anchorId="1E3BEDB4" wp14:editId="22D8FC55">
+            <wp:extent cx="3248093" cy="3230880"/>
+            <wp:effectExtent l="0" t="0" r="9525" b="7620"/>
             <wp:docPr id="9" name="Picture 9" descr="Chart&#10;&#10;Description automatically generated"/>
             <wp:cNvGraphicFramePr>
               <a:graphicFrameLocks xmlns:a="http://schemas.openxmlformats.org/drawingml/2006/main" noChangeAspect="1"/>
@@ -2212,7 +1487,7 @@
                   <pic:spPr bwMode="auto">
                     <a:xfrm>
                       <a:off x="0" y="0"/>
-                      <a:ext cx="3797146" cy="3777024"/>
+                      <a:ext cx="3287783" cy="3270359"/>
                     </a:xfrm>
                     <a:prstGeom prst="rect">
                       <a:avLst/>
@@ -2347,13 +1622,14 @@
       </w:pPr>
       <w:r>
         <w:rPr>
+          <w:noProof/>
           <w:color w:val="2E74B5" w:themeColor="accent1" w:themeShade="BF"/>
         </w:rPr>
         <w:drawing>
-          <wp:inline distT="0" distB="0" distL="0" distR="0" wp14:anchorId="600C4C5B" wp14:editId="15DE8697">
-            <wp:extent cx="5037288" cy="2757054"/>
-            <wp:effectExtent l="0" t="0" r="0" b="5715"/>
-            <wp:docPr id="1" name="Picture 1" descr="Chart, line chart&#10;&#10;Description automatically generated"/>
+          <wp:inline distT="0" distB="0" distL="0" distR="0" wp14:anchorId="2F8D7299" wp14:editId="71679798">
+            <wp:extent cx="5147469" cy="3238500"/>
+            <wp:effectExtent l="0" t="0" r="0" b="0"/>
+            <wp:docPr id="10" name="Picture 10"/>
             <wp:cNvGraphicFramePr>
               <a:graphicFrameLocks xmlns:a="http://schemas.openxmlformats.org/drawingml/2006/main" noChangeAspect="1"/>
             </wp:cNvGraphicFramePr>
@@ -2361,23 +1637,33 @@
               <a:graphicData uri="http://schemas.openxmlformats.org/drawingml/2006/picture">
                 <pic:pic xmlns:pic="http://schemas.openxmlformats.org/drawingml/2006/picture">
                   <pic:nvPicPr>
-                    <pic:cNvPr id="1" name="Picture 1" descr="Chart, line chart&#10;&#10;Description automatically generated"/>
-                    <pic:cNvPicPr/>
+                    <pic:cNvPr id="0" name="Picture 5"/>
+                    <pic:cNvPicPr>
+                      <a:picLocks noChangeAspect="1" noChangeArrowheads="1"/>
+                    </pic:cNvPicPr>
                   </pic:nvPicPr>
                   <pic:blipFill>
-                    <a:blip r:embed="rId9"/>
+                    <a:blip r:embed="rId9">
+                      <a:extLst>
+                        <a:ext uri="{28A0092B-C50C-407E-A947-70E740481C1C}">
+                          <a14:useLocalDpi xmlns:a14="http://schemas.microsoft.com/office/drawing/2010/main" val="0"/>
+                        </a:ext>
+                      </a:extLst>
+                    </a:blip>
+                    <a:srcRect/>
                     <a:stretch>
                       <a:fillRect/>
                     </a:stretch>
                   </pic:blipFill>
-                  <pic:spPr>
+                  <pic:spPr bwMode="auto">
                     <a:xfrm>
                       <a:off x="0" y="0"/>
-                      <a:ext cx="5048713" cy="2763307"/>
+                      <a:ext cx="5171725" cy="3253760"/>
                     </a:xfrm>
                     <a:prstGeom prst="rect">
                       <a:avLst/>
                     </a:prstGeom>
+                    <a:noFill/>
                   </pic:spPr>
                 </pic:pic>
               </a:graphicData>
@@ -2415,13 +1701,130 @@
         <w:rPr>
           <w:color w:val="2E74B5" w:themeColor="accent1" w:themeShade="BF"/>
         </w:rPr>
-        <w:t>Cutoff = 0.</w:t>
+        <w:t>I would select c</w:t>
+      </w:r>
+      <w:r>
+        <w:rPr>
+          <w:color w:val="2E74B5" w:themeColor="accent1" w:themeShade="BF"/>
+        </w:rPr>
+        <w:t>utoff = 0.</w:t>
       </w:r>
       <w:r>
         <w:rPr>
           <w:color w:val="2E74B5" w:themeColor="accent1" w:themeShade="BF"/>
         </w:rPr>
         <w:t>5</w:t>
+      </w:r>
+      <w:r>
+        <w:rPr>
+          <w:color w:val="2E74B5" w:themeColor="accent1" w:themeShade="BF"/>
+        </w:rPr>
+        <w:t xml:space="preserve"> </w:t>
+      </w:r>
+      <w:r>
+        <w:rPr>
+          <w:color w:val="2E74B5" w:themeColor="accent1" w:themeShade="BF"/>
+        </w:rPr>
+        <w:t>for</w:t>
+      </w:r>
+      <w:r>
+        <w:rPr>
+          <w:color w:val="2E74B5" w:themeColor="accent1" w:themeShade="BF"/>
+        </w:rPr>
+        <w:t xml:space="preserve"> training data </w:t>
+      </w:r>
+      <w:r>
+        <w:rPr>
+          <w:color w:val="2E74B5" w:themeColor="accent1" w:themeShade="BF"/>
+        </w:rPr>
+        <w:t>because accuracy is the highest at 0.5 cutoff</w:t>
+      </w:r>
+      <w:r>
+        <w:rPr>
+          <w:color w:val="2E74B5" w:themeColor="accent1" w:themeShade="BF"/>
+        </w:rPr>
+        <w:t>,</w:t>
+      </w:r>
+      <w:r>
+        <w:rPr>
+          <w:color w:val="2E74B5" w:themeColor="accent1" w:themeShade="BF"/>
+        </w:rPr>
+        <w:t xml:space="preserve"> despite the fact that the predicted NPV might not be the highest. </w:t>
+      </w:r>
+    </w:p>
+    <w:p>
+      <w:pPr>
+        <w:pStyle w:val="ListParagraph"/>
+        <w:ind w:left="1080"/>
+        <w:rPr>
+          <w:color w:val="2E74B5" w:themeColor="accent1" w:themeShade="BF"/>
+        </w:rPr>
+      </w:pPr>
+      <w:r>
+        <w:rPr>
+          <w:color w:val="2E74B5" w:themeColor="accent1" w:themeShade="BF"/>
+        </w:rPr>
+        <w:t>***But if accuracy is not a part of the consideration criteria and that total NPV output is the sole consideration criteria, I would select cutoff = 0.74 for training data.</w:t>
+      </w:r>
+    </w:p>
+    <w:p>
+      <w:pPr>
+        <w:pStyle w:val="ListParagraph"/>
+        <w:ind w:left="1080"/>
+        <w:rPr>
+          <w:color w:val="2E74B5" w:themeColor="accent1" w:themeShade="BF"/>
+        </w:rPr>
+      </w:pPr>
+      <w:r>
+        <w:rPr>
+          <w:noProof/>
+          <w:color w:val="2E74B5" w:themeColor="accent1" w:themeShade="BF"/>
+        </w:rPr>
+        <w:drawing>
+          <wp:inline distT="0" distB="0" distL="0" distR="0" wp14:anchorId="0149D752" wp14:editId="2E45EDD5">
+            <wp:extent cx="4415790" cy="2851681"/>
+            <wp:effectExtent l="0" t="0" r="3810" b="6350"/>
+            <wp:docPr id="5" name="Picture 5"/>
+            <wp:cNvGraphicFramePr>
+              <a:graphicFrameLocks xmlns:a="http://schemas.openxmlformats.org/drawingml/2006/main" noChangeAspect="1"/>
+            </wp:cNvGraphicFramePr>
+            <a:graphic xmlns:a="http://schemas.openxmlformats.org/drawingml/2006/main">
+              <a:graphicData uri="http://schemas.openxmlformats.org/drawingml/2006/picture">
+                <pic:pic xmlns:pic="http://schemas.openxmlformats.org/drawingml/2006/picture">
+                  <pic:nvPicPr>
+                    <pic:cNvPr id="0" name="Picture 4"/>
+                    <pic:cNvPicPr>
+                      <a:picLocks noChangeAspect="1" noChangeArrowheads="1"/>
+                    </pic:cNvPicPr>
+                  </pic:nvPicPr>
+                  <pic:blipFill>
+                    <a:blip r:embed="rId10">
+                      <a:extLst>
+                        <a:ext uri="{28A0092B-C50C-407E-A947-70E740481C1C}">
+                          <a14:useLocalDpi xmlns:a14="http://schemas.microsoft.com/office/drawing/2010/main" val="0"/>
+                        </a:ext>
+                      </a:extLst>
+                    </a:blip>
+                    <a:srcRect/>
+                    <a:stretch>
+                      <a:fillRect/>
+                    </a:stretch>
+                  </pic:blipFill>
+                  <pic:spPr bwMode="auto">
+                    <a:xfrm>
+                      <a:off x="0" y="0"/>
+                      <a:ext cx="4432269" cy="2862323"/>
+                    </a:xfrm>
+                    <a:prstGeom prst="rect">
+                      <a:avLst/>
+                    </a:prstGeom>
+                    <a:noFill/>
+                  </pic:spPr>
+                </pic:pic>
+              </a:graphicData>
+            </a:graphic>
+          </wp:inline>
+        </w:drawing>
       </w:r>
     </w:p>
     <w:p>
@@ -2490,6 +1893,141 @@
         </w:rPr>
         <w:t xml:space="preserve"> for combined plotting</w:t>
       </w:r>
+      <w:r>
+        <w:rPr>
+          <w:color w:val="2E74B5" w:themeColor="accent1" w:themeShade="BF"/>
+        </w:rPr>
+        <w:t xml:space="preserve"> and figure presented in part b above.</w:t>
+      </w:r>
+    </w:p>
+    <w:p>
+      <w:pPr>
+        <w:pStyle w:val="ListParagraph"/>
+        <w:ind w:left="1080"/>
+        <w:rPr>
+          <w:color w:val="2E74B5" w:themeColor="accent1" w:themeShade="BF"/>
+        </w:rPr>
+      </w:pPr>
+      <w:r>
+        <w:rPr>
+          <w:color w:val="2E74B5" w:themeColor="accent1" w:themeShade="BF"/>
+        </w:rPr>
+        <w:t xml:space="preserve">I would </w:t>
+      </w:r>
+      <w:r>
+        <w:rPr>
+          <w:color w:val="2E74B5" w:themeColor="accent1" w:themeShade="BF"/>
+        </w:rPr>
+        <w:t xml:space="preserve">also </w:t>
+      </w:r>
+      <w:r>
+        <w:rPr>
+          <w:color w:val="2E74B5" w:themeColor="accent1" w:themeShade="BF"/>
+        </w:rPr>
+        <w:t>select c</w:t>
+      </w:r>
+      <w:r>
+        <w:rPr>
+          <w:color w:val="2E74B5" w:themeColor="accent1" w:themeShade="BF"/>
+        </w:rPr>
+        <w:t xml:space="preserve">utoff = </w:t>
+      </w:r>
+      <w:r>
+        <w:rPr>
+          <w:color w:val="2E74B5" w:themeColor="accent1" w:themeShade="BF"/>
+        </w:rPr>
+        <w:t>0.</w:t>
+      </w:r>
+      <w:r>
+        <w:rPr>
+          <w:color w:val="2E74B5" w:themeColor="accent1" w:themeShade="BF"/>
+        </w:rPr>
+        <w:t>5</w:t>
+      </w:r>
+      <w:r>
+        <w:rPr>
+          <w:color w:val="2E74B5" w:themeColor="accent1" w:themeShade="BF"/>
+        </w:rPr>
+        <w:t xml:space="preserve"> </w:t>
+      </w:r>
+      <w:r>
+        <w:rPr>
+          <w:color w:val="2E74B5" w:themeColor="accent1" w:themeShade="BF"/>
+        </w:rPr>
+        <w:t>for</w:t>
+      </w:r>
+      <w:r>
+        <w:rPr>
+          <w:color w:val="2E74B5" w:themeColor="accent1" w:themeShade="BF"/>
+        </w:rPr>
+        <w:t xml:space="preserve"> validation data because </w:t>
+      </w:r>
+      <w:r>
+        <w:rPr>
+          <w:color w:val="2E74B5" w:themeColor="accent1" w:themeShade="BF"/>
+        </w:rPr>
+        <w:t>the tradeoff of selecting this particular cutoff yielding highest accuracy on training data is tolerable (validation’s prediction is still relatively accurate)</w:t>
+      </w:r>
+      <w:r>
+        <w:rPr>
+          <w:color w:val="2E74B5" w:themeColor="accent1" w:themeShade="BF"/>
+        </w:rPr>
+        <w:t xml:space="preserve"> for validation data</w:t>
+      </w:r>
+      <w:r>
+        <w:rPr>
+          <w:color w:val="2E74B5" w:themeColor="accent1" w:themeShade="BF"/>
+        </w:rPr>
+        <w:t>.</w:t>
+      </w:r>
+    </w:p>
+    <w:p>
+      <w:pPr>
+        <w:pStyle w:val="ListParagraph"/>
+        <w:ind w:left="1080"/>
+        <w:rPr>
+          <w:color w:val="2E74B5" w:themeColor="accent1" w:themeShade="BF"/>
+        </w:rPr>
+      </w:pPr>
+      <w:r>
+        <w:rPr>
+          <w:color w:val="2E74B5" w:themeColor="accent1" w:themeShade="BF"/>
+        </w:rPr>
+        <w:t xml:space="preserve">***But if accuracy is not a part of the consideration criteria and that total NPV output is the sole consideration criteria, I would select cutoff = </w:t>
+      </w:r>
+      <w:r>
+        <w:rPr>
+          <w:color w:val="2E74B5" w:themeColor="accent1" w:themeShade="BF"/>
+        </w:rPr>
+        <w:t xml:space="preserve">0.6 </w:t>
+      </w:r>
+      <w:r>
+        <w:rPr>
+          <w:color w:val="2E74B5" w:themeColor="accent1" w:themeShade="BF"/>
+        </w:rPr>
+        <w:t xml:space="preserve">for </w:t>
+      </w:r>
+      <w:r>
+        <w:rPr>
+          <w:color w:val="2E74B5" w:themeColor="accent1" w:themeShade="BF"/>
+        </w:rPr>
+        <w:t>validation</w:t>
+      </w:r>
+      <w:r>
+        <w:rPr>
+          <w:color w:val="2E74B5" w:themeColor="accent1" w:themeShade="BF"/>
+        </w:rPr>
+        <w:t xml:space="preserve"> data.</w:t>
+      </w:r>
+    </w:p>
+    <w:p>
+      <w:pPr>
+        <w:pStyle w:val="ListParagraph"/>
+        <w:ind w:left="1080"/>
+        <w:rPr>
+          <w:color w:val="2E74B5" w:themeColor="accent1" w:themeShade="BF"/>
+        </w:rPr>
+      </w:pPr>
     </w:p>
     <w:p>
       <w:pPr>
@@ -2526,6 +2064,18 @@
       </w:r>
       <w:r>
         <w:rPr>
+          <w:color w:val="0070C0"/>
+        </w:rPr>
+        <w:t>cutoff = 0.5</w:t>
+      </w:r>
+    </w:p>
+    <w:p>
+      <w:pPr>
+        <w:pStyle w:val="ListParagraph"/>
+        <w:ind w:left="1080"/>
+      </w:pPr>
+      <w:r>
+        <w:rPr>
           <w:color w:val="2E74B5" w:themeColor="accent1" w:themeShade="BF"/>
         </w:rPr>
         <w:t>$</w:t>
@@ -2534,7 +2084,19 @@
         <w:rPr>
           <w:color w:val="2E74B5" w:themeColor="accent1" w:themeShade="BF"/>
         </w:rPr>
-        <w:t xml:space="preserve"> $77,972.00</w:t>
+        <w:t xml:space="preserve"> $</w:t>
+      </w:r>
+      <w:r>
+        <w:rPr>
+          <w:color w:val="2E74B5" w:themeColor="accent1" w:themeShade="BF"/>
+        </w:rPr>
+        <w:t>42,535</w:t>
+      </w:r>
+      <w:r>
+        <w:rPr>
+          <w:color w:val="2E74B5" w:themeColor="accent1" w:themeShade="BF"/>
+        </w:rPr>
+        <w:t>.00</w:t>
       </w:r>
     </w:p>
     <w:p>
@@ -2571,6 +2133,18 @@
     <w:p>
       <w:pPr>
         <w:pStyle w:val="ListParagraph"/>
+        <w:ind w:left="1080"/>
+      </w:pPr>
+      <w:r>
+        <w:rPr>
+          <w:color w:val="0070C0"/>
+        </w:rPr>
+        <w:t>cutoff = 0.5</w:t>
+      </w:r>
+    </w:p>
+    <w:p>
+      <w:pPr>
+        <w:pStyle w:val="ListParagraph"/>
         <w:numPr>
           <w:ilvl w:val="0"/>
           <w:numId w:val="17"/>
@@ -2581,9 +2155,20 @@
         <w:rPr>
           <w:color w:val="2E74B5" w:themeColor="accent1" w:themeShade="BF"/>
         </w:rPr>
-        <w:t xml:space="preserve">$186,074.00 </w:t>
-      </w:r>
-      <w:proofErr w:type="gramStart"/>
+        <w:t>$</w:t>
+      </w:r>
+      <w:r>
+        <w:rPr>
+          <w:color w:val="2E74B5" w:themeColor="accent1" w:themeShade="BF"/>
+        </w:rPr>
+        <w:t>77,187.00</w:t>
+      </w:r>
+      <w:r>
+        <w:rPr>
+          <w:color w:val="2E74B5" w:themeColor="accent1" w:themeShade="BF"/>
+        </w:rPr>
+        <w:t xml:space="preserve"> </w:t>
+      </w:r>
       <w:r>
         <w:rPr>
           <w:color w:val="2E74B5" w:themeColor="accent1" w:themeShade="BF"/>
@@ -2596,30 +2181,41 @@
         </w:rPr>
         <w:t xml:space="preserve"> $</w:t>
       </w:r>
-      <w:proofErr w:type="gramEnd"/>
-      <w:r>
-        <w:rPr>
-          <w:color w:val="2E74B5" w:themeColor="accent1" w:themeShade="BF"/>
-        </w:rPr>
-        <w:t xml:space="preserve">77,972.00 </w:t>
-      </w:r>
-      <w:r>
-        <w:rPr>
-          <w:color w:val="2E74B5" w:themeColor="accent1" w:themeShade="BF"/>
-        </w:rPr>
-        <w:t xml:space="preserve">= </w:t>
-      </w:r>
-      <w:r>
-        <w:rPr>
-          <w:color w:val="2E74B5" w:themeColor="accent1" w:themeShade="BF"/>
-        </w:rPr>
-        <w:t xml:space="preserve"> </w:t>
-      </w:r>
-      <w:r>
-        <w:rPr>
-          <w:color w:val="2E74B5" w:themeColor="accent1" w:themeShade="BF"/>
-        </w:rPr>
-        <w:t xml:space="preserve"> $264,046.00</w:t>
+      <w:r>
+        <w:rPr>
+          <w:color w:val="2E74B5" w:themeColor="accent1" w:themeShade="BF"/>
+        </w:rPr>
+        <w:t>42,535</w:t>
+      </w:r>
+      <w:r>
+        <w:rPr>
+          <w:color w:val="2E74B5" w:themeColor="accent1" w:themeShade="BF"/>
+        </w:rPr>
+        <w:t xml:space="preserve">.00 </w:t>
+      </w:r>
+      <w:r>
+        <w:rPr>
+          <w:color w:val="2E74B5" w:themeColor="accent1" w:themeShade="BF"/>
+        </w:rPr>
+        <w:t xml:space="preserve">=  </w:t>
+      </w:r>
+      <w:r>
+        <w:rPr>
+          <w:color w:val="2E74B5" w:themeColor="accent1" w:themeShade="BF"/>
+        </w:rPr>
+        <w:t xml:space="preserve"> $</w:t>
+      </w:r>
+      <w:r>
+        <w:rPr>
+          <w:color w:val="2E74B5" w:themeColor="accent1" w:themeShade="BF"/>
+        </w:rPr>
+        <w:t>119,722</w:t>
+      </w:r>
+      <w:r>
+        <w:rPr>
+          <w:color w:val="2E74B5" w:themeColor="accent1" w:themeShade="BF"/>
+        </w:rPr>
+        <w:t>.00</w:t>
       </w:r>
       <w:r>
         <w:br/>
@@ -2687,29 +2283,8 @@
         <w:rPr>
           <w:color w:val="2E74B5" w:themeColor="accent1" w:themeShade="BF"/>
         </w:rPr>
-        <w:t xml:space="preserve">lr1NPV &lt;- </w:t>
-      </w:r>
-      <w:proofErr w:type="spellStart"/>
-      <w:proofErr w:type="gramStart"/>
-      <w:r>
-        <w:rPr>
-          <w:color w:val="2E74B5" w:themeColor="accent1" w:themeShade="BF"/>
-        </w:rPr>
-        <w:t>lm</w:t>
-      </w:r>
-      <w:proofErr w:type="spellEnd"/>
-      <w:r>
-        <w:rPr>
-          <w:color w:val="2E74B5" w:themeColor="accent1" w:themeShade="BF"/>
-        </w:rPr>
-        <w:t>(</w:t>
-      </w:r>
-      <w:proofErr w:type="gramEnd"/>
-      <w:r>
-        <w:rPr>
-          <w:color w:val="2E74B5" w:themeColor="accent1" w:themeShade="BF"/>
-        </w:rPr>
-        <w:t>NPV ~</w:t>
+        <w:lastRenderedPageBreak/>
+        <w:t>lr1NPV &lt;- lm(NPV ~</w:t>
       </w:r>
       <w:r>
         <w:rPr>
@@ -2784,7 +2359,6 @@
         <w:rPr>
           <w:noProof/>
         </w:rPr>
-        <w:lastRenderedPageBreak/>
         <w:drawing>
           <wp:inline distT="0" distB="0" distL="0" distR="0" wp14:anchorId="00233E35" wp14:editId="1318BBCB">
             <wp:extent cx="4752109" cy="5709946"/>
@@ -2801,7 +2375,7 @@
                     <pic:cNvPicPr/>
                   </pic:nvPicPr>
                   <pic:blipFill>
-                    <a:blip r:embed="rId10"/>
+                    <a:blip r:embed="rId11"/>
                     <a:stretch>
                       <a:fillRect/>
                     </a:stretch>
@@ -2879,6 +2453,7 @@
         <w:br/>
       </w:r>
       <w:r>
+        <w:lastRenderedPageBreak/>
         <w:br/>
         <w:t>Include the table as an Exhibit.</w:t>
       </w:r>
@@ -2913,7 +2488,6 @@
         <w:rPr>
           <w:noProof/>
         </w:rPr>
-        <w:lastRenderedPageBreak/>
         <w:drawing>
           <wp:inline distT="0" distB="0" distL="0" distR="0" wp14:anchorId="1CE65232" wp14:editId="49324B39">
             <wp:extent cx="5036127" cy="3229956"/>
@@ -2932,7 +2506,7 @@
                     </pic:cNvPicPr>
                   </pic:nvPicPr>
                   <pic:blipFill>
-                    <a:blip r:embed="rId11">
+                    <a:blip r:embed="rId12">
                       <a:extLst>
                         <a:ext uri="{28A0092B-C50C-407E-A947-70E740481C1C}">
                           <a14:useLocalDpi xmlns:a14="http://schemas.microsoft.com/office/drawing/2010/main" val="0"/>
@@ -3036,13 +2610,7 @@
         <w:rPr>
           <w:color w:val="2E74B5" w:themeColor="accent1" w:themeShade="BF"/>
         </w:rPr>
-        <w:t>5</w:t>
-      </w:r>
-      <w:r>
-        <w:rPr>
-          <w:color w:val="2E74B5" w:themeColor="accent1" w:themeShade="BF"/>
-        </w:rPr>
-        <w:t xml:space="preserve"> for combined plotting</w:t>
+        <w:t>5 for combined plotting</w:t>
       </w:r>
     </w:p>
     <w:p>
@@ -3126,45 +2694,7 @@
         <w:rPr>
           <w:color w:val="2E74B5" w:themeColor="accent1" w:themeShade="BF"/>
         </w:rPr>
-        <w:t>$92,978.00</w:t>
-      </w:r>
-      <w:r>
-        <w:rPr>
-          <w:color w:val="2E74B5" w:themeColor="accent1" w:themeShade="BF"/>
-        </w:rPr>
-        <w:t xml:space="preserve"> + </w:t>
-      </w:r>
-      <w:r>
-        <w:rPr>
-          <w:color w:val="2E74B5" w:themeColor="accent1" w:themeShade="BF"/>
-        </w:rPr>
-        <w:t>$38,076.00</w:t>
-      </w:r>
-      <w:r>
-        <w:rPr>
-          <w:color w:val="2E74B5" w:themeColor="accent1" w:themeShade="BF"/>
-        </w:rPr>
-        <w:t xml:space="preserve"> </w:t>
-      </w:r>
-      <w:proofErr w:type="gramStart"/>
-      <w:r>
-        <w:rPr>
-          <w:color w:val="2E74B5" w:themeColor="accent1" w:themeShade="BF"/>
-        </w:rPr>
-        <w:t xml:space="preserve">= </w:t>
-      </w:r>
-      <w:r>
-        <w:rPr>
-          <w:color w:val="2E74B5" w:themeColor="accent1" w:themeShade="BF"/>
-        </w:rPr>
-        <w:t xml:space="preserve"> $</w:t>
-      </w:r>
-      <w:proofErr w:type="gramEnd"/>
-      <w:r>
-        <w:rPr>
-          <w:color w:val="2E74B5" w:themeColor="accent1" w:themeShade="BF"/>
-        </w:rPr>
-        <w:t>131,054.00</w:t>
+        <w:t>$92,978.00 + $38,076.00 =  $131,054.00</w:t>
       </w:r>
     </w:p>
     <w:p>
@@ -3255,21 +2785,7 @@
         <w:rPr>
           <w:color w:val="2E74B5" w:themeColor="accent1" w:themeShade="BF"/>
         </w:rPr>
-        <w:t xml:space="preserve"> magnitude of changes in NPV </w:t>
-      </w:r>
-      <w:proofErr w:type="gramStart"/>
-      <w:r>
-        <w:rPr>
-          <w:color w:val="2E74B5" w:themeColor="accent1" w:themeShade="BF"/>
-        </w:rPr>
-        <w:t>as a result of</w:t>
-      </w:r>
-      <w:proofErr w:type="gramEnd"/>
-      <w:r>
-        <w:rPr>
-          <w:color w:val="2E74B5" w:themeColor="accent1" w:themeShade="BF"/>
-        </w:rPr>
-        <w:t xml:space="preserve"> % changes in variables, whereas linear model will only reflect </w:t>
+        <w:t xml:space="preserve"> magnitude of changes in NPV as a result of % changes in variables, whereas linear model will only reflect </w:t>
       </w:r>
       <w:r>
         <w:rPr>
@@ -3279,7 +2795,7 @@
       </w:r>
     </w:p>
     <w:sectPr>
-      <w:headerReference w:type="default" r:id="rId12"/>
+      <w:headerReference w:type="default" r:id="rId13"/>
       <w:pgSz w:w="12240" w:h="15840"/>
       <w:pgMar w:top="1440" w:right="1440" w:bottom="1440" w:left="1440" w:header="720" w:footer="720" w:gutter="0"/>
       <w:cols w:space="720"/>

</xml_diff>